<commit_message>
Changes in Lecture 3 and Assignment 2
Last minute changes
</commit_message>
<xml_diff>
--- a/Assignments/Assignment2/assignmentW3.docx
+++ b/Assignments/Assignment2/assignmentW3.docx
@@ -59,7 +59,7 @@
         <w:pStyle w:val="Date"/>
       </w:pPr>
       <w:r>
-        <w:t xml:space="preserve">2016-01-20</w:t>
+        <w:t xml:space="preserve">2016-01-22</w:t>
       </w:r>
     </w:p>
     <w:p>
@@ -94,27 +94,87 @@
     </w:p>
     <w:p>
       <w:r>
-        <w:t xml:space="preserve">Please write your answers below each question, indicating clearly to which question (or subquestion) your answer refers to. I would prefer if you would send your answers as an html document using "knitr" and with all the code having been already executed. You can create html documents in R studio by just clicking the notepad icon on the top -- For more info how to create notebooks in R studio see here [</w:t>
+        <w:t xml:space="preserve">Please write your answers below each question, indicating clearly to which question (or subquestion) your answer refers to. I would prefer if you would send your answers as an html document using "knitr" and with all the code having been already executed. You can create html documents in R studio by just clicking the notepad icon on the top -- For more info how to create notebooks in R studio see</w:t>
+      </w:r>
+      <w:r>
+        <w:t xml:space="preserve"> </w:t>
       </w:r>
       <w:hyperlink r:id="rId23">
         <w:r>
           <w:rPr>
             <w:rStyle w:val="Link"/>
           </w:rPr>
-          <w:t xml:space="preserve">https://support.rstudio.com/hc/en-us/articles/200552276-Creating-Notebooks-from-R-Scripts</w:t>
+          <w:t xml:space="preserve">here</w:t>
         </w:r>
       </w:hyperlink>
       <w:r>
-        <w:t xml:space="preserve">]. If you want, you can also send your answers as an .R script. Lastly, writing your assignments in .doc or .docx is also OK, but because of automatised formatting etc., it would be hard for me to check whether the code is running properly or not.</w:t>
+        <w:t xml:space="preserve">. If you want, you can also send your answers as an .R script. Lastly, writing your assignments in .doc or .docx is also OK, but because of automatised formatting etc., it would be hard for me to check whether the code is running properly or not.</w:t>
       </w:r>
     </w:p>
     <w:p>
       <w:pPr>
         <w:pStyle w:val="Heading2"/>
       </w:pPr>
-      <w:bookmarkStart w:id="24" w:name="exercise-1"/>
+      <w:bookmarkStart w:id="24" w:name="goals-of-the-assignment"/>
       <w:bookmarkEnd w:id="24"/>
       <w:r>
+        <w:t xml:space="preserve">Goals of the assignment</w:t>
+      </w:r>
+    </w:p>
+    <w:p>
+      <w:pPr>
+        <w:pStyle w:val="Compact"/>
+        <w:numPr>
+          <w:numId w:val="1001"/>
+          <w:ilvl w:val="0"/>
+        </w:numPr>
+      </w:pPr>
+      <w:r>
+        <w:t xml:space="preserve">Gain experience with exporting and importing data</w:t>
+      </w:r>
+    </w:p>
+    <w:p>
+      <w:pPr>
+        <w:pStyle w:val="Compact"/>
+        <w:numPr>
+          <w:numId w:val="1001"/>
+          <w:ilvl w:val="0"/>
+        </w:numPr>
+      </w:pPr>
+      <w:r>
+        <w:t xml:space="preserve">Gain experience with loops</w:t>
+      </w:r>
+    </w:p>
+    <w:p>
+      <w:pPr>
+        <w:pStyle w:val="Compact"/>
+        <w:numPr>
+          <w:numId w:val="1001"/>
+          <w:ilvl w:val="0"/>
+        </w:numPr>
+      </w:pPr>
+      <w:r>
+        <w:t xml:space="preserve">Gain experience with working with different directories.</w:t>
+      </w:r>
+    </w:p>
+    <w:p>
+      <w:r>
+        <w:rPr>
+          <w:i/>
+        </w:rPr>
+        <w:t xml:space="preserve">Note</w:t>
+      </w:r>
+      <w:r>
+        <w:t xml:space="preserve">. I did not include anything regarding if else statements. This was intentional as I think you already have enough on your plate. We will, however, have the chance to work with if else statements later on, especially when we talk about creating custom functions.</w:t>
+      </w:r>
+    </w:p>
+    <w:p>
+      <w:pPr>
+        <w:pStyle w:val="Heading2"/>
+      </w:pPr>
+      <w:bookmarkStart w:id="25" w:name="exercise-1"/>
+      <w:bookmarkEnd w:id="25"/>
+      <w:r>
         <w:t xml:space="preserve">Exercise 1</w:t>
       </w:r>
     </w:p>
@@ -125,7 +185,7 @@
       <w:r>
         <w:t xml:space="preserve"> </w:t>
       </w:r>
-      <w:hyperlink r:id="rId25">
+      <w:hyperlink r:id="rId26">
         <w:r>
           <w:rPr>
             <w:rStyle w:val="Link"/>
@@ -141,8 +201,8 @@
       <w:pPr>
         <w:pStyle w:val="Heading2"/>
       </w:pPr>
-      <w:bookmarkStart w:id="26" w:name="exercise-2"/>
-      <w:bookmarkEnd w:id="26"/>
+      <w:bookmarkStart w:id="27" w:name="exercise-2"/>
+      <w:bookmarkEnd w:id="27"/>
       <w:r>
         <w:t xml:space="preserve">Exercise 2</w:t>
       </w:r>
@@ -150,20 +210,6 @@
     <w:p>
       <w:r>
         <w:t xml:space="preserve">The official manual for importing and exporting data in R is</w:t>
-      </w:r>
-      <w:r>
-        <w:t xml:space="preserve"> </w:t>
-      </w:r>
-      <w:hyperlink r:id="rId27">
-        <w:r>
-          <w:rPr>
-            <w:rStyle w:val="Link"/>
-          </w:rPr>
-          <w:t xml:space="preserve">here</w:t>
-        </w:r>
-      </w:hyperlink>
-      <w:r>
-        <w:t xml:space="preserve">. However, it is long and complicated. So, make sure that you read the slides of lecture 3, and you can also check the links</w:t>
       </w:r>
       <w:r>
         <w:t xml:space="preserve"> </w:t>
@@ -177,10 +223,7 @@
         </w:r>
       </w:hyperlink>
       <w:r>
-        <w:t xml:space="preserve"> </w:t>
-      </w:r>
-      <w:r>
-        <w:t xml:space="preserve">and</w:t>
+        <w:t xml:space="preserve">. However, it is long and complicated. So, make sure that you read the slides of lecture 3, and you can also check the links</w:t>
       </w:r>
       <w:r>
         <w:t xml:space="preserve"> </w:t>
@@ -194,6 +237,23 @@
         </w:r>
       </w:hyperlink>
       <w:r>
+        <w:t xml:space="preserve"> </w:t>
+      </w:r>
+      <w:r>
+        <w:t xml:space="preserve">and</w:t>
+      </w:r>
+      <w:r>
+        <w:t xml:space="preserve"> </w:t>
+      </w:r>
+      <w:hyperlink r:id="rId30">
+        <w:r>
+          <w:rPr>
+            <w:rStyle w:val="Link"/>
+          </w:rPr>
+          <w:t xml:space="preserve">here</w:t>
+        </w:r>
+      </w:hyperlink>
+      <w:r>
         <w:t xml:space="preserve">.</w:t>
       </w:r>
     </w:p>
@@ -201,8 +261,8 @@
       <w:pPr>
         <w:pStyle w:val="Heading2"/>
       </w:pPr>
-      <w:bookmarkStart w:id="30" w:name="exercise-3"/>
-      <w:bookmarkEnd w:id="30"/>
+      <w:bookmarkStart w:id="31" w:name="exercise-3"/>
+      <w:bookmarkEnd w:id="31"/>
       <w:r>
         <w:t xml:space="preserve">Exercise 3</w:t>
       </w:r>
@@ -220,7 +280,7 @@
     <w:p>
       <w:pPr>
         <w:numPr>
-          <w:numId w:val="1001"/>
+          <w:numId w:val="1002"/>
           <w:ilvl w:val="0"/>
         </w:numPr>
       </w:pPr>
@@ -231,7 +291,7 @@
     <w:p>
       <w:pPr>
         <w:numPr>
-          <w:numId w:val="1001"/>
+          <w:numId w:val="1002"/>
           <w:ilvl w:val="0"/>
         </w:numPr>
       </w:pPr>
@@ -242,7 +302,7 @@
     <w:p>
       <w:pPr>
         <w:numPr>
-          <w:numId w:val="1001"/>
+          <w:numId w:val="1002"/>
           <w:ilvl w:val="0"/>
         </w:numPr>
       </w:pPr>
@@ -253,7 +313,7 @@
     <w:p>
       <w:pPr>
         <w:numPr>
-          <w:numId w:val="1001"/>
+          <w:numId w:val="1002"/>
           <w:ilvl w:val="0"/>
         </w:numPr>
       </w:pPr>
@@ -264,7 +324,7 @@
     <w:p>
       <w:pPr>
         <w:numPr>
-          <w:numId w:val="1001"/>
+          <w:numId w:val="1002"/>
           <w:ilvl w:val="0"/>
         </w:numPr>
       </w:pPr>
@@ -275,7 +335,7 @@
     <w:p>
       <w:pPr>
         <w:numPr>
-          <w:numId w:val="1001"/>
+          <w:numId w:val="1002"/>
           <w:ilvl w:val="0"/>
         </w:numPr>
       </w:pPr>
@@ -286,7 +346,7 @@
     <w:p>
       <w:pPr>
         <w:numPr>
-          <w:numId w:val="1001"/>
+          <w:numId w:val="1002"/>
           <w:ilvl w:val="0"/>
         </w:numPr>
       </w:pPr>
@@ -297,7 +357,7 @@
     <w:p>
       <w:pPr>
         <w:numPr>
-          <w:numId w:val="1001"/>
+          <w:numId w:val="1002"/>
           <w:ilvl w:val="0"/>
         </w:numPr>
       </w:pPr>
@@ -308,7 +368,7 @@
     <w:p>
       <w:pPr>
         <w:numPr>
-          <w:numId w:val="1001"/>
+          <w:numId w:val="1002"/>
           <w:ilvl w:val="0"/>
         </w:numPr>
       </w:pPr>
@@ -409,7 +469,7 @@
     </w:lvl>
   </w:abstractNum>
   <w:abstractNum w:abstractNumId="990">
-    <w:nsid w:val="e5a115d4"/>
+    <w:nsid w:val="658411dc"/>
     <w:multiLevelType w:val="multilevel"/>
     <w:lvl w:ilvl="0">
       <w:numFmt w:val="bullet"/>
@@ -489,8 +549,89 @@
       </w:pPr>
     </w:lvl>
   </w:abstractNum>
+  <w:abstractNum w:abstractNumId="991">
+    <w:nsid w:val="aff81a53"/>
+    <w:multiLevelType w:val="multilevel"/>
+    <w:lvl w:ilvl="0">
+      <w:numFmt w:val="bullet"/>
+      <w:lvlText w:val="•"/>
+      <w:lvlJc w:val="left"/>
+      <w:pPr>
+        <w:tabs>
+          <w:tab w:val="num" w:pos="0"/>
+        </w:tabs>
+        <w:ind w:left="480" w:hanging="480"/>
+      </w:pPr>
+    </w:lvl>
+    <w:lvl w:ilvl="1">
+      <w:numFmt w:val="bullet"/>
+      <w:lvlText w:val="–"/>
+      <w:lvlJc w:val="left"/>
+      <w:pPr>
+        <w:tabs>
+          <w:tab w:val="num" w:pos="720"/>
+        </w:tabs>
+        <w:ind w:left="1200" w:hanging="480"/>
+      </w:pPr>
+    </w:lvl>
+    <w:lvl w:ilvl="2">
+      <w:numFmt w:val="bullet"/>
+      <w:lvlText w:val="•"/>
+      <w:lvlJc w:val="left"/>
+      <w:pPr>
+        <w:tabs>
+          <w:tab w:val="num" w:pos="1440"/>
+        </w:tabs>
+        <w:ind w:left="1920" w:hanging="480"/>
+      </w:pPr>
+    </w:lvl>
+    <w:lvl w:ilvl="3">
+      <w:numFmt w:val="bullet"/>
+      <w:lvlText w:val="–"/>
+      <w:lvlJc w:val="left"/>
+      <w:pPr>
+        <w:tabs>
+          <w:tab w:val="num" w:pos="2160"/>
+        </w:tabs>
+        <w:ind w:left="2640" w:hanging="480"/>
+      </w:pPr>
+    </w:lvl>
+    <w:lvl w:ilvl="4">
+      <w:numFmt w:val="bullet"/>
+      <w:lvlText w:val="•"/>
+      <w:lvlJc w:val="left"/>
+      <w:pPr>
+        <w:tabs>
+          <w:tab w:val="num" w:pos="2880"/>
+        </w:tabs>
+        <w:ind w:left="3360" w:hanging="480"/>
+      </w:pPr>
+    </w:lvl>
+    <w:lvl w:ilvl="5">
+      <w:numFmt w:val="bullet"/>
+      <w:lvlText w:val="–"/>
+      <w:lvlJc w:val="left"/>
+      <w:pPr>
+        <w:tabs>
+          <w:tab w:val="num" w:pos="3600"/>
+        </w:tabs>
+        <w:ind w:left="4080" w:hanging="480"/>
+      </w:pPr>
+    </w:lvl>
+    <w:lvl w:ilvl="6">
+      <w:numFmt w:val="bullet"/>
+      <w:lvlText w:val="•"/>
+      <w:lvlJc w:val="left"/>
+      <w:pPr>
+        <w:tabs>
+          <w:tab w:val="num" w:pos="4320"/>
+        </w:tabs>
+        <w:ind w:left="4800" w:hanging="480"/>
+      </w:pPr>
+    </w:lvl>
+  </w:abstractNum>
   <w:abstractNum w:abstractNumId="99721">
-    <w:nsid w:val="42e2e848"/>
+    <w:nsid w:val="a8430f08"/>
     <w:multiLevelType w:val="multilevel"/>
     <w:lvl w:ilvl="0">
       <w:start w:val="1"/>
@@ -584,6 +725,9 @@
     <w:abstractNumId w:val="990"/>
   </w:num>
   <w:num w:numId="1001">
+    <w:abstractNumId w:val="991"/>
+  </w:num>
+  <w:num w:numId="1002">
     <w:abstractNumId w:val="99721"/>
     <w:lvlOverride w:ilvl="0">
       <w:startOverride w:val="1"/>

</xml_diff>